<commit_message>
Component list Document added
</commit_message>
<xml_diff>
--- a/Documentations/Door_Control_logic_05.docx
+++ b/Documentations/Door_Control_logic_05.docx
@@ -1,6 +1,6 @@
 
 <file path=word/document.xml><?xml version="1.0" encoding="utf-8"?>
-<w:document xmlns:wpc="http://schemas.microsoft.com/office/word/2010/wordprocessingCanvas" xmlns:mc="http://schemas.openxmlformats.org/markup-compatibility/2006" xmlns:o="urn:schemas-microsoft-com:office:office" xmlns:r="http://schemas.openxmlformats.org/officeDocument/2006/relationships" xmlns:m="http://schemas.openxmlformats.org/officeDocument/2006/math" xmlns:v="urn:schemas-microsoft-com:vml" xmlns:wp14="http://schemas.microsoft.com/office/word/2010/wordprocessingDrawing" xmlns:wp="http://schemas.openxmlformats.org/drawingml/2006/wordprocessingDrawing" xmlns:w10="urn:schemas-microsoft-com:office:word" xmlns:w="http://schemas.openxmlformats.org/wordprocessingml/2006/main" xmlns:w14="http://schemas.microsoft.com/office/word/2010/wordml" xmlns:w15="http://schemas.microsoft.com/office/word/2012/wordml" xmlns:wpg="http://schemas.microsoft.com/office/word/2010/wordprocessingGroup" xmlns:wpi="http://schemas.microsoft.com/office/word/2010/wordprocessingInk" xmlns:wne="http://schemas.microsoft.com/office/word/2006/wordml" xmlns:wps="http://schemas.microsoft.com/office/word/2010/wordprocessingShape" mc:Ignorable="w14 w15 wp14">
+<w:document xmlns:wpc="http://schemas.microsoft.com/office/word/2010/wordprocessingCanvas" xmlns:cx="http://schemas.microsoft.com/office/drawing/2014/chartex" xmlns:mc="http://schemas.openxmlformats.org/markup-compatibility/2006" xmlns:o="urn:schemas-microsoft-com:office:office" xmlns:r="http://schemas.openxmlformats.org/officeDocument/2006/relationships" xmlns:m="http://schemas.openxmlformats.org/officeDocument/2006/math" xmlns:v="urn:schemas-microsoft-com:vml" xmlns:wp14="http://schemas.microsoft.com/office/word/2010/wordprocessingDrawing" xmlns:wp="http://schemas.openxmlformats.org/drawingml/2006/wordprocessingDrawing" xmlns:w10="urn:schemas-microsoft-com:office:word" xmlns:w="http://schemas.openxmlformats.org/wordprocessingml/2006/main" xmlns:w14="http://schemas.microsoft.com/office/word/2010/wordml" xmlns:w15="http://schemas.microsoft.com/office/word/2012/wordml" xmlns:w16se="http://schemas.microsoft.com/office/word/2015/wordml/symex" xmlns:wpg="http://schemas.microsoft.com/office/word/2010/wordprocessingGroup" xmlns:wpi="http://schemas.microsoft.com/office/word/2010/wordprocessingInk" xmlns:wne="http://schemas.microsoft.com/office/word/2006/wordml" xmlns:wps="http://schemas.microsoft.com/office/word/2010/wordprocessingShape" mc:Ignorable="w14 w15 w16se wp14">
   <w:body>
     <w:p>
       <w:pPr>
@@ -27,7 +27,13 @@
         <w:t>is responsible for monitoring the status of a door and control</w:t>
       </w:r>
       <w:r>
-        <w:t>ling various machine components.</w:t>
+        <w:t xml:space="preserve">ling </w:t>
+      </w:r>
+      <w:r>
+        <w:t>the Fan motor heater and water inlet valve in the machine</w:t>
+      </w:r>
+      <w:r>
+        <w:t>.</w:t>
       </w:r>
     </w:p>
     <w:p>
@@ -59,16 +65,7 @@
         <w:spacing w:line="360" w:lineRule="auto"/>
       </w:pPr>
       <w:r>
-        <w:t>(IS_DOOR_CLOSED() == TRUE)</w:t>
-      </w:r>
-      <w:r>
-        <w:t xml:space="preserve"> This condition checks whether the door is closed. It appears to be a function call that returns TRUE if the door is closed, and </w:t>
-      </w:r>
-      <w:r>
-        <w:t xml:space="preserve">it is FALSE, </w:t>
-      </w:r>
-      <w:r>
-        <w:t>if it's open.</w:t>
+        <w:t>(IS_DOOR_CLOSED() == TRUE) This condition checks whether the door is closed. It appears to be a function call that returns TRUE if the door is closed, and it is FALSE, if it's open.</w:t>
       </w:r>
     </w:p>
     <w:p>
@@ -165,13 +162,8 @@
         </w:numPr>
         <w:spacing w:line="360" w:lineRule="auto"/>
       </w:pPr>
-      <w:proofErr w:type="spellStart"/>
-      <w:r>
-        <w:t>MachineStatus</w:t>
-      </w:r>
-      <w:proofErr w:type="spellEnd"/>
-      <w:r>
-        <w:t>-&gt;DOI is set to FALSE, which seems to be an indication that the door is closed.</w:t>
+      <w:r>
+        <w:t>MachineStatus-&gt;DOI is set to FALSE, which seems to be an indication that the door is closed.</w:t>
       </w:r>
     </w:p>
     <w:p>
@@ -271,13 +263,8 @@
         </w:numPr>
         <w:spacing w:line="360" w:lineRule="auto"/>
       </w:pPr>
-      <w:proofErr w:type="spellStart"/>
-      <w:r>
-        <w:t>MachineStatus</w:t>
-      </w:r>
-      <w:proofErr w:type="spellEnd"/>
-      <w:r>
-        <w:t>-&gt;DOI is set to TRUE, indicating that the door is open.</w:t>
+      <w:r>
+        <w:t>MachineStatus-&gt;DOI is set to TRUE, indicating that the door is open.</w:t>
       </w:r>
     </w:p>
     <w:p>
@@ -323,8 +310,6 @@
       <w:pPr>
         <w:spacing w:line="360" w:lineRule="auto"/>
       </w:pPr>
-      <w:bookmarkStart w:id="0" w:name="_GoBack"/>
-      <w:bookmarkEnd w:id="0"/>
     </w:p>
     <w:p>
       <w:pPr>
@@ -333,20 +318,12 @@
           <w:b/>
         </w:rPr>
       </w:pPr>
-      <w:proofErr w:type="gramStart"/>
       <w:r>
         <w:rPr>
           <w:b/>
         </w:rPr>
         <w:lastRenderedPageBreak/>
-        <w:t>doorPauseControl</w:t>
-      </w:r>
-      <w:proofErr w:type="gramEnd"/>
-      <w:r>
-        <w:rPr>
-          <w:b/>
-        </w:rPr>
-        <w:t xml:space="preserve"> Function</w:t>
+        <w:t>doorPauseControl Function</w:t>
       </w:r>
     </w:p>
     <w:p>
@@ -385,15 +362,7 @@
         <w:spacing w:line="360" w:lineRule="auto"/>
       </w:pPr>
       <w:r>
-        <w:t xml:space="preserve">It updates </w:t>
-      </w:r>
-      <w:proofErr w:type="spellStart"/>
-      <w:r>
-        <w:t>MachineStatus</w:t>
-      </w:r>
-      <w:proofErr w:type="spellEnd"/>
-      <w:r>
-        <w:t>-&gt;</w:t>
+        <w:t>It updates MachineStatus-&gt;</w:t>
       </w:r>
       <w:proofErr w:type="spellStart"/>
       <w:r>
@@ -435,7 +404,12 @@
         <w:spacing w:line="360" w:lineRule="auto"/>
       </w:pPr>
       <w:r>
-        <w:t>It sends the machine status, possibly for monitoring or reporting purposes.</w:t>
+        <w:t xml:space="preserve">It sends the </w:t>
+      </w:r>
+      <w:bookmarkStart w:id="0" w:name="_GoBack"/>
+      <w:bookmarkEnd w:id="0"/>
+      <w:r>
+        <w:t>machine status, possibly for monitoring or reporting purposes.</w:t>
       </w:r>
     </w:p>
     <w:sectPr>
@@ -449,7 +423,7 @@
 </file>
 
 <file path=word/numbering.xml><?xml version="1.0" encoding="utf-8"?>
-<w:numbering xmlns:wpc="http://schemas.microsoft.com/office/word/2010/wordprocessingCanvas" xmlns:mc="http://schemas.openxmlformats.org/markup-compatibility/2006" xmlns:o="urn:schemas-microsoft-com:office:office" xmlns:r="http://schemas.openxmlformats.org/officeDocument/2006/relationships" xmlns:m="http://schemas.openxmlformats.org/officeDocument/2006/math" xmlns:v="urn:schemas-microsoft-com:vml" xmlns:wp14="http://schemas.microsoft.com/office/word/2010/wordprocessingDrawing" xmlns:wp="http://schemas.openxmlformats.org/drawingml/2006/wordprocessingDrawing" xmlns:w10="urn:schemas-microsoft-com:office:word" xmlns:w="http://schemas.openxmlformats.org/wordprocessingml/2006/main" xmlns:w14="http://schemas.microsoft.com/office/word/2010/wordml" xmlns:w15="http://schemas.microsoft.com/office/word/2012/wordml" xmlns:wpg="http://schemas.microsoft.com/office/word/2010/wordprocessingGroup" xmlns:wpi="http://schemas.microsoft.com/office/word/2010/wordprocessingInk" xmlns:wne="http://schemas.microsoft.com/office/word/2006/wordml" xmlns:wps="http://schemas.microsoft.com/office/word/2010/wordprocessingShape" mc:Ignorable="w14 w15 wp14">
+<w:numbering xmlns:wpc="http://schemas.microsoft.com/office/word/2010/wordprocessingCanvas" xmlns:cx="http://schemas.microsoft.com/office/drawing/2014/chartex" xmlns:mc="http://schemas.openxmlformats.org/markup-compatibility/2006" xmlns:o="urn:schemas-microsoft-com:office:office" xmlns:r="http://schemas.openxmlformats.org/officeDocument/2006/relationships" xmlns:m="http://schemas.openxmlformats.org/officeDocument/2006/math" xmlns:v="urn:schemas-microsoft-com:vml" xmlns:wp14="http://schemas.microsoft.com/office/word/2010/wordprocessingDrawing" xmlns:wp="http://schemas.openxmlformats.org/drawingml/2006/wordprocessingDrawing" xmlns:w10="urn:schemas-microsoft-com:office:word" xmlns:w="http://schemas.openxmlformats.org/wordprocessingml/2006/main" xmlns:w14="http://schemas.microsoft.com/office/word/2010/wordml" xmlns:w15="http://schemas.microsoft.com/office/word/2012/wordml" xmlns:w16se="http://schemas.microsoft.com/office/word/2015/wordml/symex" xmlns:wpg="http://schemas.microsoft.com/office/word/2010/wordprocessingGroup" xmlns:wpi="http://schemas.microsoft.com/office/word/2010/wordprocessingInk" xmlns:wne="http://schemas.microsoft.com/office/word/2006/wordml" xmlns:wps="http://schemas.microsoft.com/office/word/2010/wordprocessingShape" mc:Ignorable="w14 w15 w16se wp14">
   <w:abstractNum w:abstractNumId="0" w15:restartNumberingAfterBreak="0">
     <w:nsid w:val="0EA3314B"/>
     <w:multiLevelType w:val="hybridMultilevel"/>
@@ -1034,7 +1008,7 @@
 </file>
 
 <file path=word/styles.xml><?xml version="1.0" encoding="utf-8"?>
-<w:styles xmlns:mc="http://schemas.openxmlformats.org/markup-compatibility/2006" xmlns:r="http://schemas.openxmlformats.org/officeDocument/2006/relationships" xmlns:w="http://schemas.openxmlformats.org/wordprocessingml/2006/main" xmlns:w14="http://schemas.microsoft.com/office/word/2010/wordml" xmlns:w15="http://schemas.microsoft.com/office/word/2012/wordml" mc:Ignorable="w14 w15">
+<w:styles xmlns:mc="http://schemas.openxmlformats.org/markup-compatibility/2006" xmlns:r="http://schemas.openxmlformats.org/officeDocument/2006/relationships" xmlns:w="http://schemas.openxmlformats.org/wordprocessingml/2006/main" xmlns:w14="http://schemas.microsoft.com/office/word/2010/wordml" xmlns:w15="http://schemas.microsoft.com/office/word/2012/wordml" xmlns:w16se="http://schemas.microsoft.com/office/word/2015/wordml/symex" mc:Ignorable="w14 w15 w16se">
   <w:docDefaults>
     <w:rPrDefault>
       <w:rPr>

</xml_diff>